<commit_message>
Correcao no doc do bd
</commit_message>
<xml_diff>
--- a/docs/Modelagem de Projeto/Visão de Dados/Script SQL DLL Projeto Avaliador de Desempenho Vrs 1.0.docx
+++ b/docs/Modelagem de Projeto/Visão de Dados/Script SQL DLL Projeto Avaliador de Desempenho Vrs 1.0.docx
@@ -116,7 +116,21 @@
         <w:rPr>
           <w:lang w:val="en-US"/>
         </w:rPr>
-        <w:t>create table organizacao (</w:t>
+        <w:t xml:space="preserve">create table </w:t>
+      </w:r>
+      <w:proofErr w:type="spellStart"/>
+      <w:r>
+        <w:rPr>
+          <w:lang w:val="en-US"/>
+        </w:rPr>
+        <w:t>organizacao</w:t>
+      </w:r>
+      <w:proofErr w:type="spellEnd"/>
+      <w:r>
+        <w:rPr>
+          <w:lang w:val="en-US"/>
+        </w:rPr>
+        <w:t xml:space="preserve"> (</w:t>
       </w:r>
     </w:p>
     <w:p>
@@ -142,33 +156,117 @@
         <w:rPr>
           <w:lang w:val="en-US"/>
         </w:rPr>
-        <w:t xml:space="preserve">    nome character varying(100) not null,</w:t>
-      </w:r>
-    </w:p>
-    <w:p>
-      <w:pPr>
-        <w:rPr>
-          <w:lang w:val="en-US"/>
-        </w:rPr>
-      </w:pPr>
-      <w:r>
-        <w:rPr>
-          <w:lang w:val="en-US"/>
-        </w:rPr>
-        <w:t xml:space="preserve">    cnpj character varying(18) not null unique,</w:t>
-      </w:r>
-    </w:p>
-    <w:p>
-      <w:pPr>
-        <w:rPr>
-          <w:lang w:val="en-US"/>
-        </w:rPr>
-      </w:pPr>
-      <w:r>
-        <w:rPr>
-          <w:lang w:val="en-US"/>
-        </w:rPr>
-        <w:t xml:space="preserve">    emaildecontato character varying(100) unique not null</w:t>
+        <w:t xml:space="preserve">    </w:t>
+      </w:r>
+      <w:proofErr w:type="spellStart"/>
+      <w:r>
+        <w:rPr>
+          <w:lang w:val="en-US"/>
+        </w:rPr>
+        <w:t>nome</w:t>
+      </w:r>
+      <w:proofErr w:type="spellEnd"/>
+      <w:r>
+        <w:rPr>
+          <w:lang w:val="en-US"/>
+        </w:rPr>
+        <w:t xml:space="preserve"> character </w:t>
+      </w:r>
+      <w:proofErr w:type="gramStart"/>
+      <w:r>
+        <w:rPr>
+          <w:lang w:val="en-US"/>
+        </w:rPr>
+        <w:t>varying(</w:t>
+      </w:r>
+      <w:proofErr w:type="gramEnd"/>
+      <w:r>
+        <w:rPr>
+          <w:lang w:val="en-US"/>
+        </w:rPr>
+        <w:t>100) not null,</w:t>
+      </w:r>
+    </w:p>
+    <w:p>
+      <w:pPr>
+        <w:rPr>
+          <w:lang w:val="en-US"/>
+        </w:rPr>
+      </w:pPr>
+      <w:r>
+        <w:rPr>
+          <w:lang w:val="en-US"/>
+        </w:rPr>
+        <w:t xml:space="preserve">    </w:t>
+      </w:r>
+      <w:proofErr w:type="spellStart"/>
+      <w:r>
+        <w:rPr>
+          <w:lang w:val="en-US"/>
+        </w:rPr>
+        <w:t>cnpj</w:t>
+      </w:r>
+      <w:proofErr w:type="spellEnd"/>
+      <w:r>
+        <w:rPr>
+          <w:lang w:val="en-US"/>
+        </w:rPr>
+        <w:t xml:space="preserve"> character </w:t>
+      </w:r>
+      <w:proofErr w:type="gramStart"/>
+      <w:r>
+        <w:rPr>
+          <w:lang w:val="en-US"/>
+        </w:rPr>
+        <w:t>varying(</w:t>
+      </w:r>
+      <w:proofErr w:type="gramEnd"/>
+      <w:r>
+        <w:rPr>
+          <w:lang w:val="en-US"/>
+        </w:rPr>
+        <w:t>18) not null unique,</w:t>
+      </w:r>
+    </w:p>
+    <w:p>
+      <w:pPr>
+        <w:rPr>
+          <w:lang w:val="en-US"/>
+        </w:rPr>
+      </w:pPr>
+      <w:r>
+        <w:rPr>
+          <w:lang w:val="en-US"/>
+        </w:rPr>
+        <w:t xml:space="preserve">    </w:t>
+      </w:r>
+      <w:proofErr w:type="spellStart"/>
+      <w:r>
+        <w:rPr>
+          <w:lang w:val="en-US"/>
+        </w:rPr>
+        <w:t>emaildecontato</w:t>
+      </w:r>
+      <w:proofErr w:type="spellEnd"/>
+      <w:r>
+        <w:rPr>
+          <w:lang w:val="en-US"/>
+        </w:rPr>
+        <w:t xml:space="preserve"> character </w:t>
+      </w:r>
+      <w:proofErr w:type="gramStart"/>
+      <w:r>
+        <w:rPr>
+          <w:lang w:val="en-US"/>
+        </w:rPr>
+        <w:t>varying(</w:t>
+      </w:r>
+      <w:proofErr w:type="gramEnd"/>
+      <w:r>
+        <w:rPr>
+          <w:lang w:val="en-US"/>
+        </w:rPr>
+        <w:t>100) unique not null</w:t>
       </w:r>
     </w:p>
     <w:p>
@@ -223,7 +321,21 @@
           <w:lang w:val="en-US"/>
         </w:rPr>
         <w:lastRenderedPageBreak/>
-        <w:t>create table organizacao_endereco (</w:t>
+        <w:t xml:space="preserve">create table </w:t>
+      </w:r>
+      <w:proofErr w:type="spellStart"/>
+      <w:r>
+        <w:rPr>
+          <w:lang w:val="en-US"/>
+        </w:rPr>
+        <w:t>organizacao_endereco</w:t>
+      </w:r>
+      <w:proofErr w:type="spellEnd"/>
+      <w:r>
+        <w:rPr>
+          <w:lang w:val="en-US"/>
+        </w:rPr>
+        <w:t xml:space="preserve"> (</w:t>
       </w:r>
     </w:p>
     <w:p>
@@ -251,11 +363,33 @@
         </w:rPr>
         <w:t xml:space="preserve">    </w:t>
       </w:r>
-      <w:r>
-        <w:rPr>
-          <w:lang w:val="en-US"/>
-        </w:rPr>
-        <w:t>organizacao_id integer not null references organizacao(id) on update cascade,</w:t>
+      <w:proofErr w:type="spellStart"/>
+      <w:r>
+        <w:rPr>
+          <w:lang w:val="en-US"/>
+        </w:rPr>
+        <w:t>organizacao_id</w:t>
+      </w:r>
+      <w:proofErr w:type="spellEnd"/>
+      <w:r>
+        <w:rPr>
+          <w:lang w:val="en-US"/>
+        </w:rPr>
+        <w:t xml:space="preserve"> integer not null references </w:t>
+      </w:r>
+      <w:proofErr w:type="spellStart"/>
+      <w:r>
+        <w:rPr>
+          <w:lang w:val="en-US"/>
+        </w:rPr>
+        <w:t>organizacao</w:t>
+      </w:r>
+      <w:proofErr w:type="spellEnd"/>
+      <w:r>
+        <w:rPr>
+          <w:lang w:val="en-US"/>
+        </w:rPr>
+        <w:t>(id) on update cascade,</w:t>
       </w:r>
     </w:p>
     <w:p>
@@ -270,11 +404,33 @@
         </w:rPr>
         <w:t xml:space="preserve">    </w:t>
       </w:r>
-      <w:r>
-        <w:rPr>
-          <w:lang w:val="en-US"/>
-        </w:rPr>
-        <w:t>numero character varying(20) not null,</w:t>
+      <w:proofErr w:type="spellStart"/>
+      <w:r>
+        <w:rPr>
+          <w:lang w:val="en-US"/>
+        </w:rPr>
+        <w:t>numero</w:t>
+      </w:r>
+      <w:proofErr w:type="spellEnd"/>
+      <w:r>
+        <w:rPr>
+          <w:lang w:val="en-US"/>
+        </w:rPr>
+        <w:t xml:space="preserve"> character </w:t>
+      </w:r>
+      <w:proofErr w:type="gramStart"/>
+      <w:r>
+        <w:rPr>
+          <w:lang w:val="en-US"/>
+        </w:rPr>
+        <w:t>varying(</w:t>
+      </w:r>
+      <w:proofErr w:type="gramEnd"/>
+      <w:r>
+        <w:rPr>
+          <w:lang w:val="en-US"/>
+        </w:rPr>
+        <w:t>20) not null,</w:t>
       </w:r>
     </w:p>
     <w:p>
@@ -289,24 +445,33 @@
         </w:rPr>
         <w:t xml:space="preserve">    </w:t>
       </w:r>
-      <w:r>
-        <w:rPr>
-          <w:lang w:val="en-US"/>
-        </w:rPr>
-        <w:t>bairro character varying(20) not null,</w:t>
-      </w:r>
-    </w:p>
-    <w:p>
-      <w:pPr>
-        <w:rPr>
-          <w:lang w:val="en-US"/>
-        </w:rPr>
-      </w:pPr>
-      <w:r>
-        <w:rPr>
-          <w:lang w:val="en-US"/>
-        </w:rPr>
-        <w:t xml:space="preserve">    apartamento character varying(100) not null,</w:t>
+      <w:proofErr w:type="spellStart"/>
+      <w:r>
+        <w:rPr>
+          <w:lang w:val="en-US"/>
+        </w:rPr>
+        <w:t>bairro</w:t>
+      </w:r>
+      <w:proofErr w:type="spellEnd"/>
+      <w:r>
+        <w:rPr>
+          <w:lang w:val="en-US"/>
+        </w:rPr>
+        <w:t xml:space="preserve"> character </w:t>
+      </w:r>
+      <w:proofErr w:type="gramStart"/>
+      <w:r>
+        <w:rPr>
+          <w:lang w:val="en-US"/>
+        </w:rPr>
+        <w:t>varying(</w:t>
+      </w:r>
+      <w:proofErr w:type="gramEnd"/>
+      <w:r>
+        <w:rPr>
+          <w:lang w:val="en-US"/>
+        </w:rPr>
+        <w:t>20) not null,</w:t>
       </w:r>
     </w:p>
     <w:p>
@@ -321,11 +486,66 @@
         </w:rPr>
         <w:t xml:space="preserve">    </w:t>
       </w:r>
-      <w:r>
-        <w:rPr>
-          <w:lang w:val="en-US"/>
-        </w:rPr>
-        <w:t>cep character varying(9) not null</w:t>
+      <w:proofErr w:type="spellStart"/>
+      <w:r>
+        <w:rPr>
+          <w:lang w:val="en-US"/>
+        </w:rPr>
+        <w:t>apartamento</w:t>
+      </w:r>
+      <w:proofErr w:type="spellEnd"/>
+      <w:r>
+        <w:rPr>
+          <w:lang w:val="en-US"/>
+        </w:rPr>
+        <w:t xml:space="preserve"> character </w:t>
+      </w:r>
+      <w:proofErr w:type="gramStart"/>
+      <w:r>
+        <w:rPr>
+          <w:lang w:val="en-US"/>
+        </w:rPr>
+        <w:t>varying(</w:t>
+      </w:r>
+      <w:proofErr w:type="gramEnd"/>
+      <w:r>
+        <w:rPr>
+          <w:lang w:val="en-US"/>
+        </w:rPr>
+        <w:t>100) not null,</w:t>
+      </w:r>
+    </w:p>
+    <w:p>
+      <w:pPr>
+        <w:rPr>
+          <w:lang w:val="en-US"/>
+        </w:rPr>
+      </w:pPr>
+      <w:r>
+        <w:rPr>
+          <w:lang w:val="en-US"/>
+        </w:rPr>
+        <w:t xml:space="preserve">    </w:t>
+      </w:r>
+      <w:r>
+        <w:rPr>
+          <w:lang w:val="en-US"/>
+        </w:rPr>
+        <w:t xml:space="preserve">cep character </w:t>
+      </w:r>
+      <w:proofErr w:type="gramStart"/>
+      <w:r>
+        <w:rPr>
+          <w:lang w:val="en-US"/>
+        </w:rPr>
+        <w:t>varying(</w:t>
+      </w:r>
+      <w:proofErr w:type="gramEnd"/>
+      <w:r>
+        <w:rPr>
+          <w:lang w:val="en-US"/>
+        </w:rPr>
+        <w:t>9) not null</w:t>
       </w:r>
     </w:p>
     <w:p>
@@ -358,7 +578,21 @@
         <w:rPr>
           <w:lang w:val="en-US"/>
         </w:rPr>
-        <w:t>create table colaborador (</w:t>
+        <w:t xml:space="preserve">create table </w:t>
+      </w:r>
+      <w:proofErr w:type="spellStart"/>
+      <w:r>
+        <w:rPr>
+          <w:lang w:val="en-US"/>
+        </w:rPr>
+        <w:t>colaborador</w:t>
+      </w:r>
+      <w:proofErr w:type="spellEnd"/>
+      <w:r>
+        <w:rPr>
+          <w:lang w:val="en-US"/>
+        </w:rPr>
+        <w:t xml:space="preserve"> (</w:t>
       </w:r>
     </w:p>
     <w:p>
@@ -384,111 +618,363 @@
         <w:rPr>
           <w:lang w:val="en-US"/>
         </w:rPr>
-        <w:t xml:space="preserve">    organizacao_id integer not null references organizacao(id) on update cascade,</w:t>
-      </w:r>
-    </w:p>
-    <w:p>
-      <w:pPr>
-        <w:rPr>
-          <w:lang w:val="en-US"/>
-        </w:rPr>
-      </w:pPr>
-      <w:r>
-        <w:rPr>
-          <w:lang w:val="en-US"/>
-        </w:rPr>
-        <w:t xml:space="preserve">    tipo character varying(11) not null check (tipo in ('Avaliador', 'Funcionario')),</w:t>
-      </w:r>
-    </w:p>
-    <w:p>
-      <w:pPr>
-        <w:rPr>
-          <w:lang w:val="en-US"/>
-        </w:rPr>
-      </w:pPr>
-      <w:r>
-        <w:rPr>
-          <w:lang w:val="en-US"/>
-        </w:rPr>
-        <w:t xml:space="preserve">    nome character varying(100) not null,</w:t>
-      </w:r>
-    </w:p>
-    <w:p>
-      <w:pPr>
-        <w:rPr>
-          <w:lang w:val="en-US"/>
-        </w:rPr>
-      </w:pPr>
-      <w:r>
-        <w:rPr>
-          <w:lang w:val="en-US"/>
-        </w:rPr>
-        <w:t xml:space="preserve">    sexo character varying(100) not null,</w:t>
-      </w:r>
-    </w:p>
-    <w:p>
-      <w:pPr>
-        <w:rPr>
-          <w:lang w:val="en-US"/>
-        </w:rPr>
-      </w:pPr>
-      <w:r>
-        <w:rPr>
-          <w:lang w:val="en-US"/>
-        </w:rPr>
-        <w:t xml:space="preserve">    datanasc date,</w:t>
-      </w:r>
-    </w:p>
-    <w:p>
-      <w:pPr>
-        <w:rPr>
-          <w:lang w:val="en-US"/>
-        </w:rPr>
-      </w:pPr>
-      <w:r>
-        <w:rPr>
-          <w:lang w:val="en-US"/>
-        </w:rPr>
-        <w:t xml:space="preserve">    cpf character varying(14) not null,</w:t>
-      </w:r>
-    </w:p>
-    <w:p>
-      <w:pPr>
-        <w:rPr>
-          <w:lang w:val="en-US"/>
-        </w:rPr>
-      </w:pPr>
-      <w:r>
-        <w:rPr>
-          <w:lang w:val="en-US"/>
-        </w:rPr>
-        <w:t xml:space="preserve">    telefone character (19) not null,</w:t>
-      </w:r>
-    </w:p>
-    <w:p>
-      <w:pPr>
-        <w:rPr>
-          <w:lang w:val="en-US"/>
-        </w:rPr>
-      </w:pPr>
-      <w:r>
-        <w:rPr>
-          <w:lang w:val="en-US"/>
-        </w:rPr>
-        <w:t xml:space="preserve">    email character varying(100) not null,</w:t>
-      </w:r>
-    </w:p>
-    <w:p>
-      <w:pPr>
-        <w:rPr>
-          <w:lang w:val="en-US"/>
-        </w:rPr>
-      </w:pPr>
-      <w:r>
-        <w:rPr>
-          <w:lang w:val="en-US"/>
-        </w:rPr>
-        <w:t xml:space="preserve">    senha character varying(100) not null</w:t>
+        <w:t xml:space="preserve">    </w:t>
+      </w:r>
+      <w:proofErr w:type="spellStart"/>
+      <w:r>
+        <w:rPr>
+          <w:lang w:val="en-US"/>
+        </w:rPr>
+        <w:t>organizacao_id</w:t>
+      </w:r>
+      <w:proofErr w:type="spellEnd"/>
+      <w:r>
+        <w:rPr>
+          <w:lang w:val="en-US"/>
+        </w:rPr>
+        <w:t xml:space="preserve"> integer not null references </w:t>
+      </w:r>
+      <w:proofErr w:type="spellStart"/>
+      <w:r>
+        <w:rPr>
+          <w:lang w:val="en-US"/>
+        </w:rPr>
+        <w:t>organizacao</w:t>
+      </w:r>
+      <w:proofErr w:type="spellEnd"/>
+      <w:r>
+        <w:rPr>
+          <w:lang w:val="en-US"/>
+        </w:rPr>
+        <w:t>(id) on update cascade,</w:t>
+      </w:r>
+    </w:p>
+    <w:p>
+      <w:pPr>
+        <w:rPr>
+          <w:lang w:val="en-US"/>
+        </w:rPr>
+      </w:pPr>
+      <w:r>
+        <w:rPr>
+          <w:lang w:val="en-US"/>
+        </w:rPr>
+        <w:t xml:space="preserve">    </w:t>
+      </w:r>
+      <w:proofErr w:type="spellStart"/>
+      <w:r>
+        <w:rPr>
+          <w:lang w:val="en-US"/>
+        </w:rPr>
+        <w:t>tipo</w:t>
+      </w:r>
+      <w:proofErr w:type="spellEnd"/>
+      <w:r>
+        <w:rPr>
+          <w:lang w:val="en-US"/>
+        </w:rPr>
+        <w:t xml:space="preserve"> character </w:t>
+      </w:r>
+      <w:proofErr w:type="gramStart"/>
+      <w:r>
+        <w:rPr>
+          <w:lang w:val="en-US"/>
+        </w:rPr>
+        <w:t>varying(</w:t>
+      </w:r>
+      <w:proofErr w:type="gramEnd"/>
+      <w:r>
+        <w:rPr>
+          <w:lang w:val="en-US"/>
+        </w:rPr>
+        <w:t>11) not null check (</w:t>
+      </w:r>
+      <w:proofErr w:type="spellStart"/>
+      <w:r>
+        <w:rPr>
+          <w:lang w:val="en-US"/>
+        </w:rPr>
+        <w:t>tipo</w:t>
+      </w:r>
+      <w:proofErr w:type="spellEnd"/>
+      <w:r>
+        <w:rPr>
+          <w:lang w:val="en-US"/>
+        </w:rPr>
+        <w:t xml:space="preserve"> in ('</w:t>
+      </w:r>
+      <w:proofErr w:type="spellStart"/>
+      <w:r>
+        <w:rPr>
+          <w:lang w:val="en-US"/>
+        </w:rPr>
+        <w:t>Avaliador</w:t>
+      </w:r>
+      <w:proofErr w:type="spellEnd"/>
+      <w:r>
+        <w:rPr>
+          <w:lang w:val="en-US"/>
+        </w:rPr>
+        <w:t>', '</w:t>
+      </w:r>
+      <w:proofErr w:type="spellStart"/>
+      <w:r>
+        <w:rPr>
+          <w:lang w:val="en-US"/>
+        </w:rPr>
+        <w:t>Funcionario</w:t>
+      </w:r>
+      <w:proofErr w:type="spellEnd"/>
+      <w:r>
+        <w:rPr>
+          <w:lang w:val="en-US"/>
+        </w:rPr>
+        <w:t>')),</w:t>
+      </w:r>
+    </w:p>
+    <w:p>
+      <w:pPr>
+        <w:rPr>
+          <w:lang w:val="en-US"/>
+        </w:rPr>
+      </w:pPr>
+      <w:r>
+        <w:rPr>
+          <w:lang w:val="en-US"/>
+        </w:rPr>
+        <w:t xml:space="preserve">    </w:t>
+      </w:r>
+      <w:proofErr w:type="spellStart"/>
+      <w:r>
+        <w:rPr>
+          <w:lang w:val="en-US"/>
+        </w:rPr>
+        <w:t>nome</w:t>
+      </w:r>
+      <w:proofErr w:type="spellEnd"/>
+      <w:r>
+        <w:rPr>
+          <w:lang w:val="en-US"/>
+        </w:rPr>
+        <w:t xml:space="preserve"> character </w:t>
+      </w:r>
+      <w:proofErr w:type="gramStart"/>
+      <w:r>
+        <w:rPr>
+          <w:lang w:val="en-US"/>
+        </w:rPr>
+        <w:t>varying(</w:t>
+      </w:r>
+      <w:proofErr w:type="gramEnd"/>
+      <w:r>
+        <w:rPr>
+          <w:lang w:val="en-US"/>
+        </w:rPr>
+        <w:t>100) not null,</w:t>
+      </w:r>
+    </w:p>
+    <w:p>
+      <w:pPr>
+        <w:rPr>
+          <w:lang w:val="en-US"/>
+        </w:rPr>
+      </w:pPr>
+      <w:r>
+        <w:rPr>
+          <w:lang w:val="en-US"/>
+        </w:rPr>
+        <w:t xml:space="preserve">    </w:t>
+      </w:r>
+      <w:proofErr w:type="spellStart"/>
+      <w:r>
+        <w:rPr>
+          <w:lang w:val="en-US"/>
+        </w:rPr>
+        <w:t>sexo</w:t>
+      </w:r>
+      <w:proofErr w:type="spellEnd"/>
+      <w:r>
+        <w:rPr>
+          <w:lang w:val="en-US"/>
+        </w:rPr>
+        <w:t xml:space="preserve"> character </w:t>
+      </w:r>
+      <w:proofErr w:type="gramStart"/>
+      <w:r>
+        <w:rPr>
+          <w:lang w:val="en-US"/>
+        </w:rPr>
+        <w:t>varying(</w:t>
+      </w:r>
+      <w:proofErr w:type="gramEnd"/>
+      <w:r>
+        <w:rPr>
+          <w:lang w:val="en-US"/>
+        </w:rPr>
+        <w:t>100) not null,</w:t>
+      </w:r>
+    </w:p>
+    <w:p>
+      <w:pPr>
+        <w:rPr>
+          <w:lang w:val="en-US"/>
+        </w:rPr>
+      </w:pPr>
+      <w:r>
+        <w:rPr>
+          <w:lang w:val="en-US"/>
+        </w:rPr>
+        <w:t xml:space="preserve">    </w:t>
+      </w:r>
+      <w:proofErr w:type="spellStart"/>
+      <w:r>
+        <w:rPr>
+          <w:lang w:val="en-US"/>
+        </w:rPr>
+        <w:t>datanasc</w:t>
+      </w:r>
+      <w:proofErr w:type="spellEnd"/>
+      <w:r>
+        <w:rPr>
+          <w:lang w:val="en-US"/>
+        </w:rPr>
+        <w:t xml:space="preserve"> date,</w:t>
+      </w:r>
+    </w:p>
+    <w:p>
+      <w:pPr>
+        <w:rPr>
+          <w:lang w:val="en-US"/>
+        </w:rPr>
+      </w:pPr>
+      <w:r>
+        <w:rPr>
+          <w:lang w:val="en-US"/>
+        </w:rPr>
+        <w:t xml:space="preserve">    </w:t>
+      </w:r>
+      <w:proofErr w:type="spellStart"/>
+      <w:r>
+        <w:rPr>
+          <w:lang w:val="en-US"/>
+        </w:rPr>
+        <w:t>cpf</w:t>
+      </w:r>
+      <w:proofErr w:type="spellEnd"/>
+      <w:r>
+        <w:rPr>
+          <w:lang w:val="en-US"/>
+        </w:rPr>
+        <w:t xml:space="preserve"> character </w:t>
+      </w:r>
+      <w:proofErr w:type="gramStart"/>
+      <w:r>
+        <w:rPr>
+          <w:lang w:val="en-US"/>
+        </w:rPr>
+        <w:t>varying(</w:t>
+      </w:r>
+      <w:proofErr w:type="gramEnd"/>
+      <w:r>
+        <w:rPr>
+          <w:lang w:val="en-US"/>
+        </w:rPr>
+        <w:t>14) not null,</w:t>
+      </w:r>
+    </w:p>
+    <w:p>
+      <w:pPr>
+        <w:rPr>
+          <w:lang w:val="en-US"/>
+        </w:rPr>
+      </w:pPr>
+      <w:r>
+        <w:rPr>
+          <w:lang w:val="en-US"/>
+        </w:rPr>
+        <w:t xml:space="preserve">    </w:t>
+      </w:r>
+      <w:proofErr w:type="spellStart"/>
+      <w:r>
+        <w:rPr>
+          <w:lang w:val="en-US"/>
+        </w:rPr>
+        <w:t>telefone</w:t>
+      </w:r>
+      <w:proofErr w:type="spellEnd"/>
+      <w:r>
+        <w:rPr>
+          <w:lang w:val="en-US"/>
+        </w:rPr>
+        <w:t xml:space="preserve"> character (19) not null,</w:t>
+      </w:r>
+    </w:p>
+    <w:p>
+      <w:pPr>
+        <w:rPr>
+          <w:lang w:val="en-US"/>
+        </w:rPr>
+      </w:pPr>
+      <w:r>
+        <w:rPr>
+          <w:lang w:val="en-US"/>
+        </w:rPr>
+        <w:t xml:space="preserve">    email character </w:t>
+      </w:r>
+      <w:proofErr w:type="gramStart"/>
+      <w:r>
+        <w:rPr>
+          <w:lang w:val="en-US"/>
+        </w:rPr>
+        <w:t>varying(</w:t>
+      </w:r>
+      <w:proofErr w:type="gramEnd"/>
+      <w:r>
+        <w:rPr>
+          <w:lang w:val="en-US"/>
+        </w:rPr>
+        <w:t>100) not null,</w:t>
+      </w:r>
+    </w:p>
+    <w:p>
+      <w:pPr>
+        <w:rPr>
+          <w:lang w:val="en-US"/>
+        </w:rPr>
+      </w:pPr>
+      <w:r>
+        <w:rPr>
+          <w:lang w:val="en-US"/>
+        </w:rPr>
+        <w:t xml:space="preserve">    </w:t>
+      </w:r>
+      <w:proofErr w:type="spellStart"/>
+      <w:r>
+        <w:rPr>
+          <w:lang w:val="en-US"/>
+        </w:rPr>
+        <w:t>senha</w:t>
+      </w:r>
+      <w:proofErr w:type="spellEnd"/>
+      <w:r>
+        <w:rPr>
+          <w:lang w:val="en-US"/>
+        </w:rPr>
+        <w:t xml:space="preserve"> character </w:t>
+      </w:r>
+      <w:proofErr w:type="gramStart"/>
+      <w:r>
+        <w:rPr>
+          <w:lang w:val="en-US"/>
+        </w:rPr>
+        <w:t>varying(</w:t>
+      </w:r>
+      <w:proofErr w:type="gramEnd"/>
+      <w:r>
+        <w:rPr>
+          <w:lang w:val="en-US"/>
+        </w:rPr>
+        <w:t>100) not null</w:t>
       </w:r>
     </w:p>
     <w:p>
@@ -521,7 +1007,21 @@
         <w:rPr>
           <w:lang w:val="en-US"/>
         </w:rPr>
-        <w:t>create table colaborador_foto (</w:t>
+        <w:t xml:space="preserve">create table </w:t>
+      </w:r>
+      <w:proofErr w:type="spellStart"/>
+      <w:r>
+        <w:rPr>
+          <w:lang w:val="en-US"/>
+        </w:rPr>
+        <w:t>colaborador_foto</w:t>
+      </w:r>
+      <w:proofErr w:type="spellEnd"/>
+      <w:r>
+        <w:rPr>
+          <w:lang w:val="en-US"/>
+        </w:rPr>
+        <w:t xml:space="preserve"> (</w:t>
       </w:r>
     </w:p>
     <w:p>
@@ -547,31 +1047,102 @@
         <w:rPr>
           <w:lang w:val="en-US"/>
         </w:rPr>
-        <w:t xml:space="preserve">    colaborador_id integer not null references colaborador(id) on update cascade,</w:t>
-      </w:r>
-    </w:p>
-    <w:p>
-      <w:pPr>
-        <w:rPr>
-          <w:lang w:val="en-US"/>
-        </w:rPr>
-      </w:pPr>
-      <w:r>
-        <w:rPr>
-          <w:lang w:val="en-US"/>
-        </w:rPr>
-        <w:t xml:space="preserve">    foto character varying(200) not null,</w:t>
-      </w:r>
-    </w:p>
-    <w:p>
-      <w:r>
-        <w:rPr>
-          <w:lang w:val="en-US"/>
-        </w:rPr>
         <w:t xml:space="preserve">    </w:t>
       </w:r>
-      <w:r>
-        <w:t>unique(colaborador_id, foto)</w:t>
+      <w:proofErr w:type="spellStart"/>
+      <w:r>
+        <w:rPr>
+          <w:lang w:val="en-US"/>
+        </w:rPr>
+        <w:t>colaborador_id</w:t>
+      </w:r>
+      <w:proofErr w:type="spellEnd"/>
+      <w:r>
+        <w:rPr>
+          <w:lang w:val="en-US"/>
+        </w:rPr>
+        <w:t xml:space="preserve"> integer not null references </w:t>
+      </w:r>
+      <w:proofErr w:type="spellStart"/>
+      <w:r>
+        <w:rPr>
+          <w:lang w:val="en-US"/>
+        </w:rPr>
+        <w:t>colaborador</w:t>
+      </w:r>
+      <w:proofErr w:type="spellEnd"/>
+      <w:r>
+        <w:rPr>
+          <w:lang w:val="en-US"/>
+        </w:rPr>
+        <w:t>(id) on update cascade,</w:t>
+      </w:r>
+    </w:p>
+    <w:p>
+      <w:pPr>
+        <w:rPr>
+          <w:lang w:val="en-US"/>
+        </w:rPr>
+      </w:pPr>
+      <w:r>
+        <w:rPr>
+          <w:lang w:val="en-US"/>
+        </w:rPr>
+        <w:t xml:space="preserve">    </w:t>
+      </w:r>
+      <w:proofErr w:type="spellStart"/>
+      <w:r>
+        <w:rPr>
+          <w:lang w:val="en-US"/>
+        </w:rPr>
+        <w:t>foto</w:t>
+      </w:r>
+      <w:proofErr w:type="spellEnd"/>
+      <w:r>
+        <w:rPr>
+          <w:lang w:val="en-US"/>
+        </w:rPr>
+        <w:t xml:space="preserve"> character </w:t>
+      </w:r>
+      <w:proofErr w:type="gramStart"/>
+      <w:r>
+        <w:rPr>
+          <w:lang w:val="en-US"/>
+        </w:rPr>
+        <w:t>varying(</w:t>
+      </w:r>
+      <w:proofErr w:type="gramEnd"/>
+      <w:r>
+        <w:rPr>
+          <w:lang w:val="en-US"/>
+        </w:rPr>
+        <w:t>200) not null,</w:t>
+      </w:r>
+    </w:p>
+    <w:p>
+      <w:r>
+        <w:rPr>
+          <w:lang w:val="en-US"/>
+        </w:rPr>
+        <w:t xml:space="preserve">    </w:t>
+      </w:r>
+      <w:proofErr w:type="spellStart"/>
+      <w:proofErr w:type="gramStart"/>
+      <w:r>
+        <w:t>unique</w:t>
+      </w:r>
+      <w:proofErr w:type="spellEnd"/>
+      <w:r>
+        <w:t>(</w:t>
+      </w:r>
+      <w:proofErr w:type="spellStart"/>
+      <w:proofErr w:type="gramEnd"/>
+      <w:r>
+        <w:t>colaborador_id</w:t>
+      </w:r>
+      <w:proofErr w:type="spellEnd"/>
+      <w:r>
+        <w:t>, foto)</w:t>
       </w:r>
     </w:p>
     <w:p>
@@ -581,9 +1152,27 @@
     </w:p>
     <w:p/>
     <w:p>
-      <w:r>
-        <w:t>create table avaliador(</w:t>
-      </w:r>
+      <w:proofErr w:type="spellStart"/>
+      <w:r>
+        <w:t>create</w:t>
+      </w:r>
+      <w:proofErr w:type="spellEnd"/>
+      <w:r>
+        <w:t xml:space="preserve"> </w:t>
+      </w:r>
+      <w:proofErr w:type="spellStart"/>
+      <w:r>
+        <w:t>table</w:t>
+      </w:r>
+      <w:proofErr w:type="spellEnd"/>
+      <w:r>
+        <w:t xml:space="preserve"> </w:t>
+      </w:r>
+      <w:proofErr w:type="gramStart"/>
+      <w:r>
+        <w:t>avaliador(</w:t>
+      </w:r>
+      <w:proofErr w:type="gramEnd"/>
     </w:p>
     <w:p>
       <w:pPr>
@@ -611,40 +1200,90 @@
         <w:rPr>
           <w:lang w:val="en-US"/>
         </w:rPr>
-        <w:t xml:space="preserve">    setor character varying (100)</w:t>
-      </w:r>
-    </w:p>
-    <w:p>
-      <w:pPr>
-        <w:rPr>
-          <w:lang w:val="en-US"/>
-        </w:rPr>
-      </w:pPr>
-      <w:r>
-        <w:rPr>
-          <w:lang w:val="en-US"/>
-        </w:rPr>
-        <w:t>)inherits(colaborador);</w:t>
-      </w:r>
-    </w:p>
-    <w:p>
-      <w:pPr>
-        <w:rPr>
-          <w:lang w:val="en-US"/>
-        </w:rPr>
-      </w:pPr>
-    </w:p>
-    <w:p>
-      <w:pPr>
-        <w:rPr>
-          <w:lang w:val="en-US"/>
-        </w:rPr>
-      </w:pPr>
-      <w:r>
-        <w:rPr>
-          <w:lang w:val="en-US"/>
-        </w:rPr>
-        <w:t>create table funcionario (</w:t>
+        <w:t xml:space="preserve">    </w:t>
+      </w:r>
+      <w:proofErr w:type="spellStart"/>
+      <w:r>
+        <w:rPr>
+          <w:lang w:val="en-US"/>
+        </w:rPr>
+        <w:t>setor</w:t>
+      </w:r>
+      <w:proofErr w:type="spellEnd"/>
+      <w:r>
+        <w:rPr>
+          <w:lang w:val="en-US"/>
+        </w:rPr>
+        <w:t xml:space="preserve"> character varying (100)</w:t>
+      </w:r>
+    </w:p>
+    <w:p>
+      <w:pPr>
+        <w:rPr>
+          <w:lang w:val="en-US"/>
+        </w:rPr>
+      </w:pPr>
+      <w:proofErr w:type="gramStart"/>
+      <w:r>
+        <w:rPr>
+          <w:lang w:val="en-US"/>
+        </w:rPr>
+        <w:t>)inherits</w:t>
+      </w:r>
+      <w:proofErr w:type="gramEnd"/>
+      <w:r>
+        <w:rPr>
+          <w:lang w:val="en-US"/>
+        </w:rPr>
+        <w:t>(</w:t>
+      </w:r>
+      <w:proofErr w:type="spellStart"/>
+      <w:r>
+        <w:rPr>
+          <w:lang w:val="en-US"/>
+        </w:rPr>
+        <w:t>colaborador</w:t>
+      </w:r>
+      <w:proofErr w:type="spellEnd"/>
+      <w:r>
+        <w:rPr>
+          <w:lang w:val="en-US"/>
+        </w:rPr>
+        <w:t>);</w:t>
+      </w:r>
+    </w:p>
+    <w:p>
+      <w:pPr>
+        <w:rPr>
+          <w:lang w:val="en-US"/>
+        </w:rPr>
+      </w:pPr>
+    </w:p>
+    <w:p>
+      <w:pPr>
+        <w:rPr>
+          <w:lang w:val="en-US"/>
+        </w:rPr>
+      </w:pPr>
+      <w:r>
+        <w:rPr>
+          <w:lang w:val="en-US"/>
+        </w:rPr>
+        <w:t xml:space="preserve">create table </w:t>
+      </w:r>
+      <w:proofErr w:type="spellStart"/>
+      <w:r>
+        <w:rPr>
+          <w:lang w:val="en-US"/>
+        </w:rPr>
+        <w:t>funcionario</w:t>
+      </w:r>
+      <w:proofErr w:type="spellEnd"/>
+      <w:r>
+        <w:rPr>
+          <w:lang w:val="en-US"/>
+        </w:rPr>
+        <w:t xml:space="preserve"> (</w:t>
       </w:r>
     </w:p>
     <w:p>
@@ -670,40 +1309,90 @@
         <w:rPr>
           <w:lang w:val="en-US"/>
         </w:rPr>
-        <w:t xml:space="preserve">    cargo character varying(100) not null</w:t>
-      </w:r>
-    </w:p>
-    <w:p>
-      <w:pPr>
-        <w:rPr>
-          <w:lang w:val="en-US"/>
-        </w:rPr>
-      </w:pPr>
-      <w:r>
-        <w:rPr>
-          <w:lang w:val="en-US"/>
-        </w:rPr>
-        <w:t>)inherits(colaborador);</w:t>
-      </w:r>
-    </w:p>
-    <w:p>
-      <w:pPr>
-        <w:rPr>
-          <w:lang w:val="en-US"/>
-        </w:rPr>
-      </w:pPr>
-    </w:p>
-    <w:p>
-      <w:pPr>
-        <w:rPr>
-          <w:lang w:val="en-US"/>
-        </w:rPr>
-      </w:pPr>
-      <w:r>
-        <w:rPr>
-          <w:lang w:val="en-US"/>
-        </w:rPr>
-        <w:t>create table avaliacao (</w:t>
+        <w:t xml:space="preserve">    cargo character </w:t>
+      </w:r>
+      <w:proofErr w:type="gramStart"/>
+      <w:r>
+        <w:rPr>
+          <w:lang w:val="en-US"/>
+        </w:rPr>
+        <w:t>varying(</w:t>
+      </w:r>
+      <w:proofErr w:type="gramEnd"/>
+      <w:r>
+        <w:rPr>
+          <w:lang w:val="en-US"/>
+        </w:rPr>
+        <w:t>100) not null</w:t>
+      </w:r>
+    </w:p>
+    <w:p>
+      <w:pPr>
+        <w:rPr>
+          <w:lang w:val="en-US"/>
+        </w:rPr>
+      </w:pPr>
+      <w:proofErr w:type="gramStart"/>
+      <w:r>
+        <w:rPr>
+          <w:lang w:val="en-US"/>
+        </w:rPr>
+        <w:t>)inherits</w:t>
+      </w:r>
+      <w:proofErr w:type="gramEnd"/>
+      <w:r>
+        <w:rPr>
+          <w:lang w:val="en-US"/>
+        </w:rPr>
+        <w:t>(</w:t>
+      </w:r>
+      <w:proofErr w:type="spellStart"/>
+      <w:r>
+        <w:rPr>
+          <w:lang w:val="en-US"/>
+        </w:rPr>
+        <w:t>colaborador</w:t>
+      </w:r>
+      <w:proofErr w:type="spellEnd"/>
+      <w:r>
+        <w:rPr>
+          <w:lang w:val="en-US"/>
+        </w:rPr>
+        <w:t>);</w:t>
+      </w:r>
+    </w:p>
+    <w:p>
+      <w:pPr>
+        <w:rPr>
+          <w:lang w:val="en-US"/>
+        </w:rPr>
+      </w:pPr>
+    </w:p>
+    <w:p>
+      <w:pPr>
+        <w:rPr>
+          <w:lang w:val="en-US"/>
+        </w:rPr>
+      </w:pPr>
+      <w:r>
+        <w:rPr>
+          <w:lang w:val="en-US"/>
+        </w:rPr>
+        <w:t xml:space="preserve">create table </w:t>
+      </w:r>
+      <w:proofErr w:type="spellStart"/>
+      <w:r>
+        <w:rPr>
+          <w:lang w:val="en-US"/>
+        </w:rPr>
+        <w:t>avaliacao</w:t>
+      </w:r>
+      <w:proofErr w:type="spellEnd"/>
+      <w:r>
+        <w:rPr>
+          <w:lang w:val="en-US"/>
+        </w:rPr>
+        <w:t xml:space="preserve"> (</w:t>
       </w:r>
     </w:p>
     <w:p>
@@ -729,7 +1418,21 @@
         <w:rPr>
           <w:lang w:val="en-US"/>
         </w:rPr>
-        <w:t xml:space="preserve">    datahora timestamp without time zone not null,</w:t>
+        <w:t xml:space="preserve">    </w:t>
+      </w:r>
+      <w:proofErr w:type="spellStart"/>
+      <w:r>
+        <w:rPr>
+          <w:lang w:val="en-US"/>
+        </w:rPr>
+        <w:t>datahora</w:t>
+      </w:r>
+      <w:proofErr w:type="spellEnd"/>
+      <w:r>
+        <w:rPr>
+          <w:lang w:val="en-US"/>
+        </w:rPr>
+        <w:t xml:space="preserve"> timestamp without time zone not null,</w:t>
       </w:r>
     </w:p>
     <w:p>
@@ -743,39 +1446,103 @@
           <w:lang w:val="en-US"/>
         </w:rPr>
         <w:lastRenderedPageBreak/>
-        <w:t xml:space="preserve">    datalimite timestamp without time zone,</w:t>
-      </w:r>
-    </w:p>
-    <w:p>
-      <w:pPr>
-        <w:rPr>
-          <w:lang w:val="en-US"/>
-        </w:rPr>
-      </w:pPr>
-      <w:r>
-        <w:rPr>
-          <w:lang w:val="en-US"/>
-        </w:rPr>
-        <w:t xml:space="preserve">    titulo character varying(100) not null unique,</w:t>
-      </w:r>
-    </w:p>
-    <w:p>
-      <w:pPr>
-        <w:rPr>
-          <w:lang w:val="en-US"/>
-        </w:rPr>
-      </w:pPr>
-      <w:r>
-        <w:rPr>
-          <w:lang w:val="en-US"/>
-        </w:rPr>
         <w:t xml:space="preserve">    </w:t>
       </w:r>
-      <w:r>
-        <w:rPr>
-          <w:lang w:val="en-US"/>
-        </w:rPr>
-        <w:t>avaliador_id integer not null references avaliador(id) on update cascade</w:t>
+      <w:proofErr w:type="spellStart"/>
+      <w:r>
+        <w:rPr>
+          <w:lang w:val="en-US"/>
+        </w:rPr>
+        <w:t>datalimite</w:t>
+      </w:r>
+      <w:proofErr w:type="spellEnd"/>
+      <w:r>
+        <w:rPr>
+          <w:lang w:val="en-US"/>
+        </w:rPr>
+        <w:t xml:space="preserve"> timestamp without time zone,</w:t>
+      </w:r>
+    </w:p>
+    <w:p>
+      <w:pPr>
+        <w:rPr>
+          <w:lang w:val="en-US"/>
+        </w:rPr>
+      </w:pPr>
+      <w:r>
+        <w:rPr>
+          <w:lang w:val="en-US"/>
+        </w:rPr>
+        <w:t xml:space="preserve">    </w:t>
+      </w:r>
+      <w:proofErr w:type="spellStart"/>
+      <w:r>
+        <w:rPr>
+          <w:lang w:val="en-US"/>
+        </w:rPr>
+        <w:t>titulo</w:t>
+      </w:r>
+      <w:proofErr w:type="spellEnd"/>
+      <w:r>
+        <w:rPr>
+          <w:lang w:val="en-US"/>
+        </w:rPr>
+        <w:t xml:space="preserve"> character </w:t>
+      </w:r>
+      <w:proofErr w:type="gramStart"/>
+      <w:r>
+        <w:rPr>
+          <w:lang w:val="en-US"/>
+        </w:rPr>
+        <w:t>varying(</w:t>
+      </w:r>
+      <w:proofErr w:type="gramEnd"/>
+      <w:r>
+        <w:rPr>
+          <w:lang w:val="en-US"/>
+        </w:rPr>
+        <w:t>100) not null unique,</w:t>
+      </w:r>
+    </w:p>
+    <w:p>
+      <w:pPr>
+        <w:rPr>
+          <w:lang w:val="en-US"/>
+        </w:rPr>
+      </w:pPr>
+      <w:r>
+        <w:rPr>
+          <w:lang w:val="en-US"/>
+        </w:rPr>
+        <w:t xml:space="preserve">    </w:t>
+      </w:r>
+      <w:proofErr w:type="spellStart"/>
+      <w:r>
+        <w:rPr>
+          <w:lang w:val="en-US"/>
+        </w:rPr>
+        <w:t>avaliador_id</w:t>
+      </w:r>
+      <w:proofErr w:type="spellEnd"/>
+      <w:r>
+        <w:rPr>
+          <w:lang w:val="en-US"/>
+        </w:rPr>
+        <w:t xml:space="preserve"> integer not null references </w:t>
+      </w:r>
+      <w:proofErr w:type="spellStart"/>
+      <w:r>
+        <w:rPr>
+          <w:lang w:val="en-US"/>
+        </w:rPr>
+        <w:t>avaliador</w:t>
+      </w:r>
+      <w:proofErr w:type="spellEnd"/>
+      <w:r>
+        <w:rPr>
+          <w:lang w:val="en-US"/>
+        </w:rPr>
+        <w:t>(id) on update cascade</w:t>
       </w:r>
     </w:p>
     <w:p>
@@ -808,8 +1575,24 @@
         <w:rPr>
           <w:lang w:val="en-US"/>
         </w:rPr>
-        <w:t>create table pergunta(</w:t>
-      </w:r>
+        <w:t xml:space="preserve">create table </w:t>
+      </w:r>
+      <w:proofErr w:type="spellStart"/>
+      <w:proofErr w:type="gramStart"/>
+      <w:r>
+        <w:rPr>
+          <w:lang w:val="en-US"/>
+        </w:rPr>
+        <w:t>pergunta</w:t>
+      </w:r>
+      <w:proofErr w:type="spellEnd"/>
+      <w:r>
+        <w:rPr>
+          <w:lang w:val="en-US"/>
+        </w:rPr>
+        <w:t>(</w:t>
+      </w:r>
+      <w:proofErr w:type="gramEnd"/>
     </w:p>
     <w:p>
       <w:pPr>
@@ -834,33 +1617,103 @@
         <w:rPr>
           <w:lang w:val="en-US"/>
         </w:rPr>
-        <w:t xml:space="preserve">    avaliacao_id integer not null references avaliacao(id) on update cascade,</w:t>
-      </w:r>
-    </w:p>
-    <w:p>
-      <w:pPr>
-        <w:rPr>
-          <w:lang w:val="en-US"/>
-        </w:rPr>
-      </w:pPr>
-      <w:r>
-        <w:rPr>
-          <w:lang w:val="en-US"/>
-        </w:rPr>
-        <w:t xml:space="preserve">    descricao text not null,</w:t>
-      </w:r>
-    </w:p>
-    <w:p>
-      <w:pPr>
-        <w:rPr>
-          <w:lang w:val="en-US"/>
-        </w:rPr>
-      </w:pPr>
-      <w:r>
-        <w:rPr>
-          <w:lang w:val="en-US"/>
-        </w:rPr>
-        <w:t xml:space="preserve">    tipo boolean not null</w:t>
+        <w:t xml:space="preserve">    </w:t>
+      </w:r>
+      <w:proofErr w:type="spellStart"/>
+      <w:r>
+        <w:rPr>
+          <w:lang w:val="en-US"/>
+        </w:rPr>
+        <w:t>avaliacao_id</w:t>
+      </w:r>
+      <w:proofErr w:type="spellEnd"/>
+      <w:r>
+        <w:rPr>
+          <w:lang w:val="en-US"/>
+        </w:rPr>
+        <w:t xml:space="preserve"> integer not null references </w:t>
+      </w:r>
+      <w:proofErr w:type="spellStart"/>
+      <w:r>
+        <w:rPr>
+          <w:lang w:val="en-US"/>
+        </w:rPr>
+        <w:t>avaliacao</w:t>
+      </w:r>
+      <w:proofErr w:type="spellEnd"/>
+      <w:r>
+        <w:rPr>
+          <w:lang w:val="en-US"/>
+        </w:rPr>
+        <w:t>(id) on update cascade,</w:t>
+      </w:r>
+    </w:p>
+    <w:p>
+      <w:pPr>
+        <w:rPr>
+          <w:lang w:val="en-US"/>
+        </w:rPr>
+      </w:pPr>
+      <w:r>
+        <w:rPr>
+          <w:lang w:val="en-US"/>
+        </w:rPr>
+        <w:t xml:space="preserve">    </w:t>
+      </w:r>
+      <w:proofErr w:type="spellStart"/>
+      <w:r>
+        <w:rPr>
+          <w:lang w:val="en-US"/>
+        </w:rPr>
+        <w:t>descricao</w:t>
+      </w:r>
+      <w:proofErr w:type="spellEnd"/>
+      <w:r>
+        <w:rPr>
+          <w:lang w:val="en-US"/>
+        </w:rPr>
+        <w:t xml:space="preserve"> text not null,</w:t>
+      </w:r>
+    </w:p>
+    <w:p>
+      <w:pPr>
+        <w:rPr>
+          <w:lang w:val="en-US"/>
+        </w:rPr>
+      </w:pPr>
+      <w:r>
+        <w:rPr>
+          <w:lang w:val="en-US"/>
+        </w:rPr>
+        <w:t xml:space="preserve">    </w:t>
+      </w:r>
+      <w:proofErr w:type="spellStart"/>
+      <w:r>
+        <w:rPr>
+          <w:lang w:val="en-US"/>
+        </w:rPr>
+        <w:t>tipo</w:t>
+      </w:r>
+      <w:proofErr w:type="spellEnd"/>
+      <w:r>
+        <w:rPr>
+          <w:lang w:val="en-US"/>
+        </w:rPr>
+        <w:t xml:space="preserve"> </w:t>
+      </w:r>
+      <w:proofErr w:type="spellStart"/>
+      <w:r>
+        <w:rPr>
+          <w:lang w:val="en-US"/>
+        </w:rPr>
+        <w:t>boolean</w:t>
+      </w:r>
+      <w:proofErr w:type="spellEnd"/>
+      <w:r>
+        <w:rPr>
+          <w:lang w:val="en-US"/>
+        </w:rPr>
+        <w:t xml:space="preserve"> not null</w:t>
       </w:r>
     </w:p>
     <w:p>
@@ -893,8 +1746,30 @@
         <w:rPr>
           <w:lang w:val="en-US"/>
         </w:rPr>
-        <w:t>create table resposta(</w:t>
-      </w:r>
+        <w:t xml:space="preserve">create table </w:t>
+      </w:r>
+      <w:proofErr w:type="spellStart"/>
+      <w:r>
+        <w:rPr>
+          <w:lang w:val="en-US"/>
+        </w:rPr>
+        <w:t>pergunta_</w:t>
+      </w:r>
+      <w:proofErr w:type="gramStart"/>
+      <w:r>
+        <w:rPr>
+          <w:lang w:val="en-US"/>
+        </w:rPr>
+        <w:t>foto</w:t>
+      </w:r>
+      <w:proofErr w:type="spellEnd"/>
+      <w:r>
+        <w:rPr>
+          <w:lang w:val="en-US"/>
+        </w:rPr>
+        <w:t>(</w:t>
+      </w:r>
+      <w:proofErr w:type="gramEnd"/>
     </w:p>
     <w:p>
       <w:pPr>
@@ -921,37 +1796,123 @@
         </w:rPr>
         <w:t xml:space="preserve">    </w:t>
       </w:r>
-      <w:r>
-        <w:rPr>
-          <w:lang w:val="en-US"/>
-        </w:rPr>
-        <w:t>solucao text,</w:t>
-      </w:r>
-    </w:p>
-    <w:p>
-      <w:pPr>
-        <w:rPr>
-          <w:lang w:val="en-US"/>
-        </w:rPr>
-      </w:pPr>
-      <w:r>
-        <w:rPr>
-          <w:lang w:val="en-US"/>
-        </w:rPr>
-        <w:t xml:space="preserve">    funcionario_id integer not null references funcionario(id) on update cascade,</w:t>
-      </w:r>
-    </w:p>
-    <w:p>
-      <w:pPr>
-        <w:rPr>
-          <w:lang w:val="en-US"/>
-        </w:rPr>
-      </w:pPr>
-      <w:r>
-        <w:rPr>
-          <w:lang w:val="en-US"/>
-        </w:rPr>
-        <w:t xml:space="preserve">    pergunta_id integer not null references pergunta(id) on update cascade</w:t>
+      <w:proofErr w:type="spellStart"/>
+      <w:r>
+        <w:rPr>
+          <w:lang w:val="en-US"/>
+        </w:rPr>
+        <w:t>pergunta_id</w:t>
+      </w:r>
+      <w:proofErr w:type="spellEnd"/>
+      <w:r>
+        <w:rPr>
+          <w:lang w:val="en-US"/>
+        </w:rPr>
+        <w:t xml:space="preserve"> integer not null references </w:t>
+      </w:r>
+      <w:proofErr w:type="spellStart"/>
+      <w:r>
+        <w:rPr>
+          <w:lang w:val="en-US"/>
+        </w:rPr>
+        <w:t>pergunta</w:t>
+      </w:r>
+      <w:proofErr w:type="spellEnd"/>
+      <w:r>
+        <w:rPr>
+          <w:lang w:val="en-US"/>
+        </w:rPr>
+        <w:t>(id) on update cascade,</w:t>
+      </w:r>
+    </w:p>
+    <w:p>
+      <w:pPr>
+        <w:rPr>
+          <w:lang w:val="en-US"/>
+        </w:rPr>
+      </w:pPr>
+      <w:r>
+        <w:rPr>
+          <w:lang w:val="en-US"/>
+        </w:rPr>
+        <w:t xml:space="preserve">    </w:t>
+      </w:r>
+      <w:proofErr w:type="spellStart"/>
+      <w:r>
+        <w:rPr>
+          <w:lang w:val="en-US"/>
+        </w:rPr>
+        <w:t>foto</w:t>
+      </w:r>
+      <w:proofErr w:type="spellEnd"/>
+      <w:r>
+        <w:rPr>
+          <w:lang w:val="en-US"/>
+        </w:rPr>
+        <w:t xml:space="preserve"> character </w:t>
+      </w:r>
+      <w:proofErr w:type="gramStart"/>
+      <w:r>
+        <w:rPr>
+          <w:lang w:val="en-US"/>
+        </w:rPr>
+        <w:t>varying(</w:t>
+      </w:r>
+      <w:proofErr w:type="gramEnd"/>
+      <w:r>
+        <w:rPr>
+          <w:lang w:val="en-US"/>
+        </w:rPr>
+        <w:t>200) not null,</w:t>
+      </w:r>
+    </w:p>
+    <w:p>
+      <w:pPr>
+        <w:rPr>
+          <w:lang w:val="en-US"/>
+        </w:rPr>
+      </w:pPr>
+      <w:r>
+        <w:rPr>
+          <w:lang w:val="en-US"/>
+        </w:rPr>
+        <w:t xml:space="preserve">    </w:t>
+      </w:r>
+      <w:proofErr w:type="gramStart"/>
+      <w:r>
+        <w:rPr>
+          <w:lang w:val="en-US"/>
+        </w:rPr>
+        <w:t>unique(</w:t>
+      </w:r>
+      <w:proofErr w:type="spellStart"/>
+      <w:proofErr w:type="gramEnd"/>
+      <w:r>
+        <w:rPr>
+          <w:lang w:val="en-US"/>
+        </w:rPr>
+        <w:t>pergunta_id</w:t>
+      </w:r>
+      <w:proofErr w:type="spellEnd"/>
+      <w:r>
+        <w:rPr>
+          <w:lang w:val="en-US"/>
+        </w:rPr>
+        <w:t xml:space="preserve">, </w:t>
+      </w:r>
+      <w:proofErr w:type="spellStart"/>
+      <w:r>
+        <w:rPr>
+          <w:lang w:val="en-US"/>
+        </w:rPr>
+        <w:t>foto</w:t>
+      </w:r>
+      <w:proofErr w:type="spellEnd"/>
+      <w:r>
+        <w:rPr>
+          <w:lang w:val="en-US"/>
+        </w:rPr>
+        <w:t>)</w:t>
       </w:r>
     </w:p>
     <w:p>
@@ -980,13 +1941,41 @@
           <w:lang w:val="en-US"/>
         </w:rPr>
       </w:pPr>
-    </w:p>
-    <w:p>
-      <w:pPr>
-        <w:rPr>
-          <w:lang w:val="en-US"/>
-        </w:rPr>
-      </w:pPr>
+      <w:r>
+        <w:rPr>
+          <w:lang w:val="en-US"/>
+        </w:rPr>
+        <w:t xml:space="preserve">create table </w:t>
+      </w:r>
+      <w:proofErr w:type="spellStart"/>
+      <w:proofErr w:type="gramStart"/>
+      <w:r>
+        <w:rPr>
+          <w:lang w:val="en-US"/>
+        </w:rPr>
+        <w:t>resposta</w:t>
+      </w:r>
+      <w:proofErr w:type="spellEnd"/>
+      <w:r>
+        <w:rPr>
+          <w:lang w:val="en-US"/>
+        </w:rPr>
+        <w:t>(</w:t>
+      </w:r>
+      <w:proofErr w:type="gramEnd"/>
+    </w:p>
+    <w:p>
+      <w:pPr>
+        <w:rPr>
+          <w:lang w:val="en-US"/>
+        </w:rPr>
+      </w:pPr>
+      <w:r>
+        <w:rPr>
+          <w:lang w:val="en-US"/>
+        </w:rPr>
+        <w:t xml:space="preserve">    id serial primary key,</w:t>
+      </w:r>
     </w:p>
     <w:p>
       <w:pPr>
@@ -999,8 +1988,167 @@
           <w:lang w:val="en-US"/>
         </w:rPr>
         <w:lastRenderedPageBreak/>
-        <w:t>create table alternativa(</w:t>
-      </w:r>
+        <w:t xml:space="preserve">    </w:t>
+      </w:r>
+      <w:proofErr w:type="spellStart"/>
+      <w:r>
+        <w:rPr>
+          <w:lang w:val="en-US"/>
+        </w:rPr>
+        <w:t>solucao</w:t>
+      </w:r>
+      <w:proofErr w:type="spellEnd"/>
+      <w:r>
+        <w:rPr>
+          <w:lang w:val="en-US"/>
+        </w:rPr>
+        <w:t xml:space="preserve"> text,</w:t>
+      </w:r>
+    </w:p>
+    <w:p>
+      <w:pPr>
+        <w:rPr>
+          <w:lang w:val="en-US"/>
+        </w:rPr>
+      </w:pPr>
+      <w:r>
+        <w:rPr>
+          <w:lang w:val="en-US"/>
+        </w:rPr>
+        <w:t xml:space="preserve">    </w:t>
+      </w:r>
+      <w:proofErr w:type="spellStart"/>
+      <w:r>
+        <w:rPr>
+          <w:lang w:val="en-US"/>
+        </w:rPr>
+        <w:t>funcionario_id</w:t>
+      </w:r>
+      <w:proofErr w:type="spellEnd"/>
+      <w:r>
+        <w:rPr>
+          <w:lang w:val="en-US"/>
+        </w:rPr>
+        <w:t xml:space="preserve"> integer not null references </w:t>
+      </w:r>
+      <w:proofErr w:type="spellStart"/>
+      <w:r>
+        <w:rPr>
+          <w:lang w:val="en-US"/>
+        </w:rPr>
+        <w:t>funcionario</w:t>
+      </w:r>
+      <w:proofErr w:type="spellEnd"/>
+      <w:r>
+        <w:rPr>
+          <w:lang w:val="en-US"/>
+        </w:rPr>
+        <w:t>(id) on update cascade,</w:t>
+      </w:r>
+    </w:p>
+    <w:p>
+      <w:pPr>
+        <w:rPr>
+          <w:lang w:val="en-US"/>
+        </w:rPr>
+      </w:pPr>
+      <w:r>
+        <w:rPr>
+          <w:lang w:val="en-US"/>
+        </w:rPr>
+        <w:t xml:space="preserve">    </w:t>
+      </w:r>
+      <w:proofErr w:type="spellStart"/>
+      <w:r>
+        <w:rPr>
+          <w:lang w:val="en-US"/>
+        </w:rPr>
+        <w:t>pergunta_id</w:t>
+      </w:r>
+      <w:proofErr w:type="spellEnd"/>
+      <w:r>
+        <w:rPr>
+          <w:lang w:val="en-US"/>
+        </w:rPr>
+        <w:t xml:space="preserve"> integer not null references </w:t>
+      </w:r>
+      <w:proofErr w:type="spellStart"/>
+      <w:r>
+        <w:rPr>
+          <w:lang w:val="en-US"/>
+        </w:rPr>
+        <w:t>pergunta</w:t>
+      </w:r>
+      <w:proofErr w:type="spellEnd"/>
+      <w:r>
+        <w:rPr>
+          <w:lang w:val="en-US"/>
+        </w:rPr>
+        <w:t>(id) on update cascade</w:t>
+      </w:r>
+    </w:p>
+    <w:p>
+      <w:pPr>
+        <w:rPr>
+          <w:lang w:val="en-US"/>
+        </w:rPr>
+      </w:pPr>
+      <w:r>
+        <w:rPr>
+          <w:lang w:val="en-US"/>
+        </w:rPr>
+        <w:t>);</w:t>
+      </w:r>
+    </w:p>
+    <w:p>
+      <w:pPr>
+        <w:rPr>
+          <w:lang w:val="en-US"/>
+        </w:rPr>
+      </w:pPr>
+    </w:p>
+    <w:p>
+      <w:pPr>
+        <w:rPr>
+          <w:lang w:val="en-US"/>
+        </w:rPr>
+      </w:pPr>
+    </w:p>
+    <w:p>
+      <w:pPr>
+        <w:rPr>
+          <w:lang w:val="en-US"/>
+        </w:rPr>
+      </w:pPr>
+    </w:p>
+    <w:p>
+      <w:pPr>
+        <w:rPr>
+          <w:lang w:val="en-US"/>
+        </w:rPr>
+      </w:pPr>
+      <w:r>
+        <w:rPr>
+          <w:lang w:val="en-US"/>
+        </w:rPr>
+        <w:t xml:space="preserve">create table </w:t>
+      </w:r>
+      <w:proofErr w:type="spellStart"/>
+      <w:proofErr w:type="gramStart"/>
+      <w:r>
+        <w:rPr>
+          <w:lang w:val="en-US"/>
+        </w:rPr>
+        <w:t>alternativa</w:t>
+      </w:r>
+      <w:proofErr w:type="spellEnd"/>
+      <w:r>
+        <w:rPr>
+          <w:lang w:val="en-US"/>
+        </w:rPr>
+        <w:t>(</w:t>
+      </w:r>
+      <w:proofErr w:type="gramEnd"/>
     </w:p>
     <w:p>
       <w:pPr>
@@ -1033,11 +2181,19 @@
         </w:rPr>
         <w:t xml:space="preserve">   </w:t>
       </w:r>
-      <w:r>
-        <w:rPr>
-          <w:lang w:val="en-US"/>
-        </w:rPr>
-        <w:t>descricao text not null,</w:t>
+      <w:proofErr w:type="spellStart"/>
+      <w:r>
+        <w:rPr>
+          <w:lang w:val="en-US"/>
+        </w:rPr>
+        <w:t>descricao</w:t>
+      </w:r>
+      <w:proofErr w:type="spellEnd"/>
+      <w:r>
+        <w:rPr>
+          <w:lang w:val="en-US"/>
+        </w:rPr>
+        <w:t xml:space="preserve"> text not null,</w:t>
       </w:r>
     </w:p>
     <w:p>
@@ -1052,11 +2208,33 @@
         </w:rPr>
         <w:t xml:space="preserve">   </w:t>
       </w:r>
-      <w:r>
-        <w:rPr>
-          <w:lang w:val="en-US"/>
-        </w:rPr>
-        <w:t>correta boolean not null,</w:t>
+      <w:proofErr w:type="spellStart"/>
+      <w:r>
+        <w:rPr>
+          <w:lang w:val="en-US"/>
+        </w:rPr>
+        <w:t>correta</w:t>
+      </w:r>
+      <w:proofErr w:type="spellEnd"/>
+      <w:r>
+        <w:rPr>
+          <w:lang w:val="en-US"/>
+        </w:rPr>
+        <w:t xml:space="preserve"> </w:t>
+      </w:r>
+      <w:proofErr w:type="spellStart"/>
+      <w:r>
+        <w:rPr>
+          <w:lang w:val="en-US"/>
+        </w:rPr>
+        <w:t>boolean</w:t>
+      </w:r>
+      <w:proofErr w:type="spellEnd"/>
+      <w:r>
+        <w:rPr>
+          <w:lang w:val="en-US"/>
+        </w:rPr>
+        <w:t xml:space="preserve"> not null,</w:t>
       </w:r>
     </w:p>
     <w:p>
@@ -1077,11 +2255,33 @@
         </w:rPr>
         <w:t xml:space="preserve"> </w:t>
       </w:r>
-      <w:r>
-        <w:rPr>
-          <w:lang w:val="en-US"/>
-        </w:rPr>
-        <w:t>resposta_id integer not null references resposta(id) on update cascade,</w:t>
+      <w:proofErr w:type="spellStart"/>
+      <w:r>
+        <w:rPr>
+          <w:lang w:val="en-US"/>
+        </w:rPr>
+        <w:t>resposta_id</w:t>
+      </w:r>
+      <w:proofErr w:type="spellEnd"/>
+      <w:r>
+        <w:rPr>
+          <w:lang w:val="en-US"/>
+        </w:rPr>
+        <w:t xml:space="preserve"> integer not null references </w:t>
+      </w:r>
+      <w:proofErr w:type="spellStart"/>
+      <w:r>
+        <w:rPr>
+          <w:lang w:val="en-US"/>
+        </w:rPr>
+        <w:t>resposta</w:t>
+      </w:r>
+      <w:proofErr w:type="spellEnd"/>
+      <w:r>
+        <w:rPr>
+          <w:lang w:val="en-US"/>
+        </w:rPr>
+        <w:t>(id) on update cascade,</w:t>
       </w:r>
     </w:p>
     <w:p>
@@ -1096,11 +2296,33 @@
         </w:rPr>
         <w:t xml:space="preserve">   </w:t>
       </w:r>
-      <w:r>
-        <w:rPr>
-          <w:lang w:val="en-US"/>
-        </w:rPr>
-        <w:t xml:space="preserve">pergunta_id integer not null references pergunta(id) on update cascade </w:t>
+      <w:proofErr w:type="spellStart"/>
+      <w:r>
+        <w:rPr>
+          <w:lang w:val="en-US"/>
+        </w:rPr>
+        <w:t>pergunta_id</w:t>
+      </w:r>
+      <w:proofErr w:type="spellEnd"/>
+      <w:r>
+        <w:rPr>
+          <w:lang w:val="en-US"/>
+        </w:rPr>
+        <w:t xml:space="preserve"> integer not null references </w:t>
+      </w:r>
+      <w:proofErr w:type="spellStart"/>
+      <w:r>
+        <w:rPr>
+          <w:lang w:val="en-US"/>
+        </w:rPr>
+        <w:t>pergunta</w:t>
+      </w:r>
+      <w:proofErr w:type="spellEnd"/>
+      <w:r>
+        <w:rPr>
+          <w:lang w:val="en-US"/>
+        </w:rPr>
+        <w:t xml:space="preserve">(id) on update cascade </w:t>
       </w:r>
     </w:p>
     <w:p>
@@ -1168,17 +2390,80 @@
         </w:rPr>
         <w:t xml:space="preserve">  </w:t>
       </w:r>
-      <w:r>
-        <w:t>resposta_id integer not null references resposta(id) on update cascade,</w:t>
+      <w:proofErr w:type="spellStart"/>
+      <w:r>
+        <w:t>resposta_id</w:t>
+      </w:r>
+      <w:proofErr w:type="spellEnd"/>
+      <w:r>
+        <w:t xml:space="preserve"> </w:t>
+      </w:r>
+      <w:proofErr w:type="spellStart"/>
+      <w:r>
+        <w:t>integer</w:t>
+      </w:r>
+      <w:proofErr w:type="spellEnd"/>
+      <w:r>
+        <w:t xml:space="preserve"> </w:t>
+      </w:r>
+      <w:proofErr w:type="spellStart"/>
+      <w:r>
+        <w:t>not</w:t>
+      </w:r>
+      <w:proofErr w:type="spellEnd"/>
+      <w:r>
+        <w:t xml:space="preserve"> </w:t>
+      </w:r>
+      <w:proofErr w:type="spellStart"/>
+      <w:r>
+        <w:t>null</w:t>
+      </w:r>
+      <w:proofErr w:type="spellEnd"/>
+      <w:r>
+        <w:t xml:space="preserve"> </w:t>
+      </w:r>
+      <w:proofErr w:type="spellStart"/>
+      <w:r>
+        <w:t>references</w:t>
+      </w:r>
+      <w:proofErr w:type="spellEnd"/>
+      <w:r>
+        <w:t xml:space="preserve"> resposta(id) </w:t>
+      </w:r>
+      <w:proofErr w:type="spellStart"/>
+      <w:r>
+        <w:t>on</w:t>
+      </w:r>
+      <w:proofErr w:type="spellEnd"/>
+      <w:r>
+        <w:t xml:space="preserve"> update </w:t>
+      </w:r>
+      <w:proofErr w:type="spellStart"/>
+      <w:r>
+        <w:t>cascade</w:t>
+      </w:r>
+      <w:proofErr w:type="spellEnd"/>
+      <w:r>
+        <w:t>,</w:t>
       </w:r>
     </w:p>
     <w:p>
       <w:r>
         <w:t xml:space="preserve">   </w:t>
       </w:r>
-      <w:r>
-        <w:t>descricao text</w:t>
-      </w:r>
+      <w:proofErr w:type="spellStart"/>
+      <w:r>
+        <w:t>descricao</w:t>
+      </w:r>
+      <w:proofErr w:type="spellEnd"/>
+      <w:r>
+        <w:t xml:space="preserve"> </w:t>
+      </w:r>
+      <w:proofErr w:type="spellStart"/>
+      <w:r>
+        <w:t>text</w:t>
+      </w:r>
+      <w:proofErr w:type="spellEnd"/>
     </w:p>
     <w:p>
       <w:r>
@@ -1187,8 +2472,14 @@
     </w:p>
     <w:p/>
     <w:p>
-      <w:r>
-        <w:t>commit;</w:t>
+      <w:proofErr w:type="spellStart"/>
+      <w:r>
+        <w:lastRenderedPageBreak/>
+        <w:t>commit</w:t>
+      </w:r>
+      <w:proofErr w:type="spellEnd"/>
+      <w:r>
+        <w:t>;</w:t>
       </w:r>
     </w:p>
     <w:p/>
@@ -1250,7 +2541,6 @@
                 <w:sz w:val="24"/>
                 <w:szCs w:val="24"/>
               </w:rPr>
-              <w:lastRenderedPageBreak/>
               <w:t>Nome</w:t>
             </w:r>
           </w:p>

</xml_diff>